<commit_message>
Dev and Test Changes - Include new Azure feature called DevTest Labs
Dev and Test Changes - Include new Azure feature called DevTest Labs
</commit_message>
<xml_diff>
--- a/Content/Starter Kit - Dev&Test/1 - Introduction - Starter Kit -  Dev and Test.docx
+++ b/Content/Starter Kit - Dev&Test/1 - Introduction - Starter Kit -  Dev and Test.docx
@@ -1,6 +1,6 @@
 
 <file path=word/document.xml><?xml version="1.0" encoding="utf-8"?>
-<w:document xmlns:wpc="http://schemas.microsoft.com/office/word/2010/wordprocessingCanvas" xmlns:mc="http://schemas.openxmlformats.org/markup-compatibility/2006" xmlns:o="urn:schemas-microsoft-com:office:office" xmlns:r="http://schemas.openxmlformats.org/officeDocument/2006/relationships" xmlns:m="http://schemas.openxmlformats.org/officeDocument/2006/math" xmlns:v="urn:schemas-microsoft-com:vml" xmlns:wp14="http://schemas.microsoft.com/office/word/2010/wordprocessingDrawing" xmlns:wp="http://schemas.openxmlformats.org/drawingml/2006/wordprocessingDrawing" xmlns:w10="urn:schemas-microsoft-com:office:word" xmlns:w="http://schemas.openxmlformats.org/wordprocessingml/2006/main" xmlns:w14="http://schemas.microsoft.com/office/word/2010/wordml" xmlns:w15="http://schemas.microsoft.com/office/word/2012/wordml" xmlns:wpg="http://schemas.microsoft.com/office/word/2010/wordprocessingGroup" xmlns:wpi="http://schemas.microsoft.com/office/word/2010/wordprocessingInk" xmlns:wne="http://schemas.microsoft.com/office/word/2006/wordml" xmlns:wps="http://schemas.microsoft.com/office/word/2010/wordprocessingShape" mc:Ignorable="w14 w15 wp14">
+<w:document xmlns:wpc="http://schemas.microsoft.com/office/word/2010/wordprocessingCanvas" xmlns:cx="http://schemas.microsoft.com/office/drawing/2014/chartex" xmlns:cx1="http://schemas.microsoft.com/office/drawing/2015/9/8/chartex" xmlns:cx2="http://schemas.microsoft.com/office/drawing/2015/10/21/chartex" xmlns:mc="http://schemas.openxmlformats.org/markup-compatibility/2006" xmlns:o="urn:schemas-microsoft-com:office:office" xmlns:r="http://schemas.openxmlformats.org/officeDocument/2006/relationships" xmlns:m="http://schemas.openxmlformats.org/officeDocument/2006/math" xmlns:v="urn:schemas-microsoft-com:vml" xmlns:wp14="http://schemas.microsoft.com/office/word/2010/wordprocessingDrawing" xmlns:wp="http://schemas.openxmlformats.org/drawingml/2006/wordprocessingDrawing" xmlns:w10="urn:schemas-microsoft-com:office:word" xmlns:w="http://schemas.openxmlformats.org/wordprocessingml/2006/main" xmlns:w14="http://schemas.microsoft.com/office/word/2010/wordml" xmlns:w15="http://schemas.microsoft.com/office/word/2012/wordml" xmlns:w16se="http://schemas.microsoft.com/office/word/2015/wordml/symex" xmlns:wpg="http://schemas.microsoft.com/office/word/2010/wordprocessingGroup" xmlns:wpi="http://schemas.microsoft.com/office/word/2010/wordprocessingInk" xmlns:wne="http://schemas.microsoft.com/office/word/2006/wordml" xmlns:wps="http://schemas.microsoft.com/office/word/2010/wordprocessingShape" mc:Ignorable="w14 w15 w16se wp14">
   <w:body>
     <w:p>
       <w:pPr>
@@ -357,7 +357,7 @@
         <w:rPr>
           <w:rFonts w:ascii="Segoe UI Light" w:hAnsi="Segoe UI Light" w:cs="Segoe UI Light"/>
         </w:rPr>
-        <w:t>September 2015</w:t>
+        <w:t>March 2016</w:t>
       </w:r>
     </w:p>
     <w:p>
@@ -731,7 +731,7 @@
               <w:caps w:val="0"/>
               <w:sz w:val="22"/>
               <w:szCs w:val="22"/>
-              <w:lang w:val="pt-BR" w:eastAsia="pt-BR"/>
+              <w:lang w:eastAsia="en-US"/>
             </w:rPr>
           </w:pPr>
           <w:r>
@@ -752,7 +752,7 @@
             </w:rPr>
             <w:fldChar w:fldCharType="separate"/>
           </w:r>
-          <w:hyperlink w:anchor="_Toc400537587" w:history="1">
+          <w:hyperlink w:anchor="_Toc446688756" w:history="1">
             <w:r>
               <w:rPr>
                 <w:rStyle w:val="Hyperlink"/>
@@ -776,7 +776,7 @@
               <w:rPr>
                 <w:webHidden/>
               </w:rPr>
-              <w:instrText xml:space="preserve"> PAGEREF _Toc400537587 \h </w:instrText>
+              <w:instrText xml:space="preserve"> PAGEREF _Toc446688756 \h </w:instrText>
             </w:r>
             <w:r>
               <w:rPr>
@@ -813,10 +813,10 @@
               <w:caps w:val="0"/>
               <w:sz w:val="22"/>
               <w:szCs w:val="22"/>
-              <w:lang w:val="pt-BR" w:eastAsia="pt-BR"/>
+              <w:lang w:eastAsia="en-US"/>
             </w:rPr>
           </w:pPr>
-          <w:hyperlink w:anchor="_Toc400537588" w:history="1">
+          <w:hyperlink w:anchor="_Toc446688757" w:history="1">
             <w:r>
               <w:rPr>
                 <w:rStyle w:val="Hyperlink"/>
@@ -840,7 +840,7 @@
               <w:rPr>
                 <w:webHidden/>
               </w:rPr>
-              <w:instrText xml:space="preserve"> PAGEREF _Toc400537588 \h </w:instrText>
+              <w:instrText xml:space="preserve"> PAGEREF _Toc446688757 \h </w:instrText>
             </w:r>
             <w:r>
               <w:rPr>
@@ -877,10 +877,10 @@
               <w:caps w:val="0"/>
               <w:sz w:val="22"/>
               <w:szCs w:val="22"/>
-              <w:lang w:val="pt-BR" w:eastAsia="pt-BR"/>
+              <w:lang w:eastAsia="en-US"/>
             </w:rPr>
           </w:pPr>
-          <w:hyperlink w:anchor="_Toc400537589" w:history="1">
+          <w:hyperlink w:anchor="_Toc446688758" w:history="1">
             <w:r>
               <w:rPr>
                 <w:rStyle w:val="Hyperlink"/>
@@ -903,7 +903,7 @@
               <w:rPr>
                 <w:webHidden/>
               </w:rPr>
-              <w:instrText xml:space="preserve"> PAGEREF _Toc400537589 \h </w:instrText>
+              <w:instrText xml:space="preserve"> PAGEREF _Toc446688758 \h </w:instrText>
             </w:r>
             <w:r>
               <w:rPr>
@@ -940,10 +940,10 @@
               <w:caps w:val="0"/>
               <w:sz w:val="22"/>
               <w:szCs w:val="22"/>
-              <w:lang w:val="pt-BR" w:eastAsia="pt-BR"/>
+              <w:lang w:eastAsia="en-US"/>
             </w:rPr>
           </w:pPr>
-          <w:hyperlink w:anchor="_Toc400537590" w:history="1">
+          <w:hyperlink w:anchor="_Toc446688759" w:history="1">
             <w:r>
               <w:rPr>
                 <w:rStyle w:val="Hyperlink"/>
@@ -966,7 +966,7 @@
               <w:rPr>
                 <w:webHidden/>
               </w:rPr>
-              <w:instrText xml:space="preserve"> PAGEREF _Toc400537590 \h </w:instrText>
+              <w:instrText xml:space="preserve"> PAGEREF _Toc446688759 \h </w:instrText>
             </w:r>
             <w:r>
               <w:rPr>
@@ -987,6 +987,452 @@
             </w:r>
             <w:r>
               <w:rPr>
+                <w:webHidden/>
+              </w:rPr>
+              <w:fldChar w:fldCharType="end"/>
+            </w:r>
+          </w:hyperlink>
+        </w:p>
+        <w:p>
+          <w:pPr>
+            <w:pStyle w:val="TOC2"/>
+            <w:rPr>
+              <w:rFonts w:asciiTheme="minorHAnsi" w:hAnsiTheme="minorHAnsi"/>
+              <w:noProof/>
+              <w:sz w:val="22"/>
+              <w:szCs w:val="22"/>
+            </w:rPr>
+          </w:pPr>
+          <w:hyperlink w:anchor="_Toc446688760" w:history="1">
+            <w:r>
+              <w:rPr>
+                <w:rStyle w:val="Hyperlink"/>
+                <w:rFonts w:eastAsia="Times New Roman"/>
+                <w:noProof/>
+                <w:lang w:eastAsia="pt-BR"/>
+              </w:rPr>
+              <w:t>Azure DevTest</w:t>
+            </w:r>
+            <w:r>
+              <w:rPr>
+                <w:rStyle w:val="Hyperlink"/>
+                <w:rFonts w:eastAsia="Times New Roman"/>
+                <w:noProof/>
+                <w:lang w:eastAsia="pt-BR"/>
+              </w:rPr>
+              <w:t xml:space="preserve"> </w:t>
+            </w:r>
+            <w:r>
+              <w:rPr>
+                <w:rStyle w:val="Hyperlink"/>
+                <w:rFonts w:eastAsia="Times New Roman"/>
+                <w:noProof/>
+                <w:lang w:eastAsia="pt-BR"/>
+              </w:rPr>
+              <w:t>Lab</w:t>
+            </w:r>
+            <w:r>
+              <w:rPr>
+                <w:noProof/>
+                <w:webHidden/>
+              </w:rPr>
+              <w:tab/>
+            </w:r>
+            <w:r>
+              <w:rPr>
+                <w:noProof/>
+                <w:webHidden/>
+              </w:rPr>
+              <w:fldChar w:fldCharType="begin"/>
+            </w:r>
+            <w:r>
+              <w:rPr>
+                <w:noProof/>
+                <w:webHidden/>
+              </w:rPr>
+              <w:instrText xml:space="preserve"> PAGEREF _Toc446688760 \h </w:instrText>
+            </w:r>
+            <w:r>
+              <w:rPr>
+                <w:noProof/>
+                <w:webHidden/>
+              </w:rPr>
+            </w:r>
+            <w:r>
+              <w:rPr>
+                <w:noProof/>
+                <w:webHidden/>
+              </w:rPr>
+              <w:fldChar w:fldCharType="separate"/>
+            </w:r>
+            <w:r>
+              <w:rPr>
+                <w:noProof/>
+                <w:webHidden/>
+              </w:rPr>
+              <w:t>6</w:t>
+            </w:r>
+            <w:r>
+              <w:rPr>
+                <w:noProof/>
+                <w:webHidden/>
+              </w:rPr>
+              <w:fldChar w:fldCharType="end"/>
+            </w:r>
+          </w:hyperlink>
+        </w:p>
+        <w:p>
+          <w:pPr>
+            <w:pStyle w:val="TOC2"/>
+            <w:rPr>
+              <w:rFonts w:asciiTheme="minorHAnsi" w:hAnsiTheme="minorHAnsi"/>
+              <w:noProof/>
+              <w:sz w:val="22"/>
+              <w:szCs w:val="22"/>
+            </w:rPr>
+          </w:pPr>
+          <w:hyperlink w:anchor="_Toc446688761" w:history="1">
+            <w:r>
+              <w:rPr>
+                <w:rStyle w:val="Hyperlink"/>
+                <w:rFonts w:ascii="Segoe UI" w:hAnsi="Segoe UI" w:cs="Segoe UI"/>
+                <w:noProof/>
+                <w:lang w:val="en"/>
+              </w:rPr>
+              <w:t>Why DevTest Lab?</w:t>
+            </w:r>
+            <w:r>
+              <w:rPr>
+                <w:noProof/>
+                <w:webHidden/>
+              </w:rPr>
+              <w:tab/>
+            </w:r>
+            <w:r>
+              <w:rPr>
+                <w:noProof/>
+                <w:webHidden/>
+              </w:rPr>
+              <w:fldChar w:fldCharType="begin"/>
+            </w:r>
+            <w:r>
+              <w:rPr>
+                <w:noProof/>
+                <w:webHidden/>
+              </w:rPr>
+              <w:instrText xml:space="preserve"> PAGEREF _Toc446688761 \h </w:instrText>
+            </w:r>
+            <w:r>
+              <w:rPr>
+                <w:noProof/>
+                <w:webHidden/>
+              </w:rPr>
+            </w:r>
+            <w:r>
+              <w:rPr>
+                <w:noProof/>
+                <w:webHidden/>
+              </w:rPr>
+              <w:fldChar w:fldCharType="separate"/>
+            </w:r>
+            <w:r>
+              <w:rPr>
+                <w:noProof/>
+                <w:webHidden/>
+              </w:rPr>
+              <w:t>7</w:t>
+            </w:r>
+            <w:r>
+              <w:rPr>
+                <w:noProof/>
+                <w:webHidden/>
+              </w:rPr>
+              <w:fldChar w:fldCharType="end"/>
+            </w:r>
+          </w:hyperlink>
+        </w:p>
+        <w:p>
+          <w:pPr>
+            <w:pStyle w:val="TOC3"/>
+            <w:tabs>
+              <w:tab w:val="right" w:leader="dot" w:pos="9016"/>
+            </w:tabs>
+            <w:rPr>
+              <w:noProof/>
+              <w:sz w:val="22"/>
+              <w:szCs w:val="22"/>
+            </w:rPr>
+          </w:pPr>
+          <w:hyperlink w:anchor="_Toc446688762" w:history="1">
+            <w:r>
+              <w:rPr>
+                <w:rStyle w:val="Hyperlink"/>
+                <w:rFonts w:ascii="Segoe UI" w:hAnsi="Segoe UI" w:cs="Segoe UI"/>
+                <w:noProof/>
+                <w:lang w:val="en"/>
+              </w:rPr>
+              <w:t>Worry-Free Self-Service</w:t>
+            </w:r>
+            <w:r>
+              <w:rPr>
+                <w:noProof/>
+                <w:webHidden/>
+              </w:rPr>
+              <w:tab/>
+            </w:r>
+            <w:r>
+              <w:rPr>
+                <w:noProof/>
+                <w:webHidden/>
+              </w:rPr>
+              <w:fldChar w:fldCharType="begin"/>
+            </w:r>
+            <w:r>
+              <w:rPr>
+                <w:noProof/>
+                <w:webHidden/>
+              </w:rPr>
+              <w:instrText xml:space="preserve"> PAGEREF _Toc446688762 \h </w:instrText>
+            </w:r>
+            <w:r>
+              <w:rPr>
+                <w:noProof/>
+                <w:webHidden/>
+              </w:rPr>
+            </w:r>
+            <w:r>
+              <w:rPr>
+                <w:noProof/>
+                <w:webHidden/>
+              </w:rPr>
+              <w:fldChar w:fldCharType="separate"/>
+            </w:r>
+            <w:r>
+              <w:rPr>
+                <w:noProof/>
+                <w:webHidden/>
+              </w:rPr>
+              <w:t>7</w:t>
+            </w:r>
+            <w:r>
+              <w:rPr>
+                <w:noProof/>
+                <w:webHidden/>
+              </w:rPr>
+              <w:fldChar w:fldCharType="end"/>
+            </w:r>
+          </w:hyperlink>
+        </w:p>
+        <w:p>
+          <w:pPr>
+            <w:pStyle w:val="TOC3"/>
+            <w:tabs>
+              <w:tab w:val="right" w:leader="dot" w:pos="9016"/>
+            </w:tabs>
+            <w:rPr>
+              <w:noProof/>
+              <w:sz w:val="22"/>
+              <w:szCs w:val="22"/>
+            </w:rPr>
+          </w:pPr>
+          <w:hyperlink w:anchor="_Toc446688763" w:history="1">
+            <w:r>
+              <w:rPr>
+                <w:rStyle w:val="Hyperlink"/>
+                <w:rFonts w:ascii="Segoe UI" w:hAnsi="Segoe UI" w:cs="Segoe UI"/>
+                <w:noProof/>
+                <w:lang w:val="en"/>
+              </w:rPr>
+              <w:t>Quickly get to "Ready to Test"</w:t>
+            </w:r>
+            <w:r>
+              <w:rPr>
+                <w:noProof/>
+                <w:webHidden/>
+              </w:rPr>
+              <w:tab/>
+            </w:r>
+            <w:r>
+              <w:rPr>
+                <w:noProof/>
+                <w:webHidden/>
+              </w:rPr>
+              <w:fldChar w:fldCharType="begin"/>
+            </w:r>
+            <w:r>
+              <w:rPr>
+                <w:noProof/>
+                <w:webHidden/>
+              </w:rPr>
+              <w:instrText xml:space="preserve"> PAGEREF _Toc446688763 \h </w:instrText>
+            </w:r>
+            <w:r>
+              <w:rPr>
+                <w:noProof/>
+                <w:webHidden/>
+              </w:rPr>
+            </w:r>
+            <w:r>
+              <w:rPr>
+                <w:noProof/>
+                <w:webHidden/>
+              </w:rPr>
+              <w:fldChar w:fldCharType="separate"/>
+            </w:r>
+            <w:r>
+              <w:rPr>
+                <w:noProof/>
+                <w:webHidden/>
+              </w:rPr>
+              <w:t>7</w:t>
+            </w:r>
+            <w:r>
+              <w:rPr>
+                <w:noProof/>
+                <w:webHidden/>
+              </w:rPr>
+              <w:fldChar w:fldCharType="end"/>
+            </w:r>
+          </w:hyperlink>
+        </w:p>
+        <w:p>
+          <w:pPr>
+            <w:pStyle w:val="TOC3"/>
+            <w:tabs>
+              <w:tab w:val="right" w:leader="dot" w:pos="9016"/>
+            </w:tabs>
+            <w:rPr>
+              <w:noProof/>
+              <w:sz w:val="22"/>
+              <w:szCs w:val="22"/>
+            </w:rPr>
+          </w:pPr>
+          <w:hyperlink w:anchor="_Toc446688764" w:history="1">
+            <w:r>
+              <w:rPr>
+                <w:rStyle w:val="Hyperlink"/>
+                <w:rFonts w:ascii="Segoe UI" w:hAnsi="Segoe UI" w:cs="Segoe UI"/>
+                <w:noProof/>
+                <w:lang w:val="en"/>
+              </w:rPr>
+              <w:t>Create once, use everywhere</w:t>
+            </w:r>
+            <w:r>
+              <w:rPr>
+                <w:noProof/>
+                <w:webHidden/>
+              </w:rPr>
+              <w:tab/>
+            </w:r>
+            <w:r>
+              <w:rPr>
+                <w:noProof/>
+                <w:webHidden/>
+              </w:rPr>
+              <w:fldChar w:fldCharType="begin"/>
+            </w:r>
+            <w:r>
+              <w:rPr>
+                <w:noProof/>
+                <w:webHidden/>
+              </w:rPr>
+              <w:instrText xml:space="preserve"> PAGEREF _Toc446688764 \h </w:instrText>
+            </w:r>
+            <w:r>
+              <w:rPr>
+                <w:noProof/>
+                <w:webHidden/>
+              </w:rPr>
+            </w:r>
+            <w:r>
+              <w:rPr>
+                <w:noProof/>
+                <w:webHidden/>
+              </w:rPr>
+              <w:fldChar w:fldCharType="separate"/>
+            </w:r>
+            <w:r>
+              <w:rPr>
+                <w:noProof/>
+                <w:webHidden/>
+              </w:rPr>
+              <w:t>7</w:t>
+            </w:r>
+            <w:r>
+              <w:rPr>
+                <w:noProof/>
+                <w:webHidden/>
+              </w:rPr>
+              <w:fldChar w:fldCharType="end"/>
+            </w:r>
+          </w:hyperlink>
+        </w:p>
+        <w:p>
+          <w:pPr>
+            <w:pStyle w:val="TOC3"/>
+            <w:tabs>
+              <w:tab w:val="right" w:leader="dot" w:pos="9016"/>
+            </w:tabs>
+            <w:rPr>
+              <w:noProof/>
+              <w:sz w:val="22"/>
+              <w:szCs w:val="22"/>
+            </w:rPr>
+          </w:pPr>
+          <w:hyperlink w:anchor="_Toc446688765" w:history="1">
+            <w:r>
+              <w:rPr>
+                <w:rStyle w:val="Hyperlink"/>
+                <w:rFonts w:ascii="Segoe UI" w:hAnsi="Segoe UI" w:cs="Segoe UI"/>
+                <w:noProof/>
+                <w:lang w:val="en"/>
+              </w:rPr>
+              <w:t>Integrates with your existing Toolchain</w:t>
+            </w:r>
+            <w:r>
+              <w:rPr>
+                <w:noProof/>
+                <w:webHidden/>
+              </w:rPr>
+              <w:tab/>
+            </w:r>
+            <w:r>
+              <w:rPr>
+                <w:noProof/>
+                <w:webHidden/>
+              </w:rPr>
+              <w:fldChar w:fldCharType="begin"/>
+            </w:r>
+            <w:r>
+              <w:rPr>
+                <w:noProof/>
+                <w:webHidden/>
+              </w:rPr>
+              <w:instrText xml:space="preserve"> PAGEREF _Toc446688765 \h </w:instrText>
+            </w:r>
+            <w:r>
+              <w:rPr>
+                <w:noProof/>
+                <w:webHidden/>
+              </w:rPr>
+            </w:r>
+            <w:r>
+              <w:rPr>
+                <w:noProof/>
+                <w:webHidden/>
+              </w:rPr>
+              <w:fldChar w:fldCharType="separate"/>
+            </w:r>
+            <w:r>
+              <w:rPr>
+                <w:noProof/>
+                <w:webHidden/>
+              </w:rPr>
+              <w:t>7</w:t>
+            </w:r>
+            <w:r>
+              <w:rPr>
+                <w:noProof/>
                 <w:webHidden/>
               </w:rPr>
               <w:fldChar w:fldCharType="end"/>
@@ -1003,10 +1449,10 @@
               <w:caps w:val="0"/>
               <w:sz w:val="22"/>
               <w:szCs w:val="22"/>
-              <w:lang w:val="pt-BR" w:eastAsia="pt-BR"/>
+              <w:lang w:eastAsia="en-US"/>
             </w:rPr>
           </w:pPr>
-          <w:hyperlink w:anchor="_Toc400537591" w:history="1">
+          <w:hyperlink w:anchor="_Toc446688766" w:history="1">
             <w:r>
               <w:rPr>
                 <w:rStyle w:val="Hyperlink"/>
@@ -1029,7 +1475,7 @@
               <w:rPr>
                 <w:webHidden/>
               </w:rPr>
-              <w:instrText xml:space="preserve"> PAGEREF _Toc400537591 \h </w:instrText>
+              <w:instrText xml:space="preserve"> PAGEREF _Toc446688766 \h </w:instrText>
             </w:r>
             <w:r>
               <w:rPr>
@@ -1046,7 +1492,7 @@
               <w:rPr>
                 <w:webHidden/>
               </w:rPr>
-              <w:t>6</w:t>
+              <w:t>7</w:t>
             </w:r>
             <w:r>
               <w:rPr>
@@ -1066,10 +1512,10 @@
               <w:caps w:val="0"/>
               <w:sz w:val="22"/>
               <w:szCs w:val="22"/>
-              <w:lang w:val="pt-BR" w:eastAsia="pt-BR"/>
+              <w:lang w:eastAsia="en-US"/>
             </w:rPr>
           </w:pPr>
-          <w:hyperlink w:anchor="_Toc400537592" w:history="1">
+          <w:hyperlink w:anchor="_Toc446688767" w:history="1">
             <w:r>
               <w:rPr>
                 <w:rStyle w:val="Hyperlink"/>
@@ -1092,7 +1538,7 @@
               <w:rPr>
                 <w:webHidden/>
               </w:rPr>
-              <w:instrText xml:space="preserve"> PAGEREF _Toc400537592 \h </w:instrText>
+              <w:instrText xml:space="preserve"> PAGEREF _Toc446688767 \h </w:instrText>
             </w:r>
             <w:r>
               <w:rPr>
@@ -1109,7 +1555,7 @@
               <w:rPr>
                 <w:webHidden/>
               </w:rPr>
-              <w:t>6</w:t>
+              <w:t>8</w:t>
             </w:r>
             <w:r>
               <w:rPr>
@@ -1129,10 +1575,10 @@
               <w:caps w:val="0"/>
               <w:sz w:val="22"/>
               <w:szCs w:val="22"/>
-              <w:lang w:val="pt-BR" w:eastAsia="pt-BR"/>
+              <w:lang w:eastAsia="en-US"/>
             </w:rPr>
           </w:pPr>
-          <w:hyperlink w:anchor="_Toc400537593" w:history="1">
+          <w:hyperlink w:anchor="_Toc446688768" w:history="1">
             <w:r>
               <w:rPr>
                 <w:rStyle w:val="Hyperlink"/>
@@ -1155,7 +1601,7 @@
               <w:rPr>
                 <w:webHidden/>
               </w:rPr>
-              <w:instrText xml:space="preserve"> PAGEREF _Toc400537593 \h </w:instrText>
+              <w:instrText xml:space="preserve"> PAGEREF _Toc446688768 \h </w:instrText>
             </w:r>
             <w:r>
               <w:rPr>
@@ -1172,7 +1618,7 @@
               <w:rPr>
                 <w:webHidden/>
               </w:rPr>
-              <w:t>7</w:t>
+              <w:t>8</w:t>
             </w:r>
             <w:r>
               <w:rPr>
@@ -1298,7 +1744,7 @@
       </w:pPr>
       <w:bookmarkStart w:id="0" w:name="overview"/>
       <w:bookmarkStart w:id="1" w:name="user-content-overview"/>
-      <w:bookmarkStart w:id="2" w:name="_Toc400537587"/>
+      <w:bookmarkStart w:id="2" w:name="_Toc446688756"/>
       <w:bookmarkEnd w:id="0"/>
       <w:bookmarkEnd w:id="1"/>
       <w:r>
@@ -1431,7 +1877,7 @@
           <w:rFonts w:ascii="Segoe UI Light" w:hAnsi="Segoe UI Light" w:cs="Segoe UI Light"/>
         </w:rPr>
       </w:pPr>
-      <w:bookmarkStart w:id="3" w:name="_Toc400537588"/>
+      <w:bookmarkStart w:id="3" w:name="_Toc446688757"/>
       <w:r>
         <w:rPr>
           <w:rFonts w:ascii="Segoe UI Light" w:hAnsi="Segoe UI Light" w:cs="Segoe UI Light"/>
@@ -1734,7 +2180,7 @@
       <w:pPr>
         <w:pStyle w:val="Heading1"/>
       </w:pPr>
-      <w:bookmarkStart w:id="4" w:name="_Toc400537589"/>
+      <w:bookmarkStart w:id="4" w:name="_Toc446688758"/>
       <w:r>
         <w:t xml:space="preserve">The </w:t>
       </w:r>
@@ -1931,8 +2377,6 @@
           <w:lang w:eastAsia="pt-BR"/>
         </w:rPr>
       </w:pPr>
-      <w:bookmarkStart w:id="5" w:name="_GoBack"/>
-      <w:bookmarkEnd w:id="5"/>
       <w:r>
         <w:rPr>
           <w:rFonts w:ascii="Segoe UI Light" w:eastAsia="Times New Roman" w:hAnsi="Segoe UI Light" w:cs="Segoe UI Light"/>
@@ -2073,7 +2517,7 @@
       <w:pPr>
         <w:pStyle w:val="Heading1"/>
       </w:pPr>
-      <w:bookmarkStart w:id="6" w:name="_Toc400537590"/>
+      <w:bookmarkStart w:id="5" w:name="_Toc446688759"/>
       <w:r>
         <w:lastRenderedPageBreak/>
         <w:t>The Value of Microsoft Azure</w:t>
@@ -2081,7 +2525,7 @@
       <w:r>
         <w:t xml:space="preserve"> for Development and Test</w:t>
       </w:r>
-      <w:bookmarkEnd w:id="6"/>
+      <w:bookmarkEnd w:id="5"/>
     </w:p>
     <w:p>
       <w:pPr>
@@ -2206,13 +2650,302 @@
     </w:p>
     <w:p>
       <w:pPr>
+        <w:pStyle w:val="Heading2"/>
+        <w:rPr>
+          <w:rFonts w:eastAsia="Times New Roman"/>
+          <w:lang w:eastAsia="pt-BR"/>
+        </w:rPr>
+      </w:pPr>
+      <w:bookmarkStart w:id="6" w:name="_Toc446688760"/>
+      <w:bookmarkStart w:id="7" w:name="_GoBack"/>
+      <w:bookmarkEnd w:id="7"/>
+      <w:r>
+        <w:rPr>
+          <w:rFonts w:eastAsia="Times New Roman"/>
+          <w:lang w:eastAsia="pt-BR"/>
+        </w:rPr>
+        <w:t xml:space="preserve">Azure </w:t>
+      </w:r>
+      <w:r>
+        <w:rPr>
+          <w:rFonts w:eastAsia="Times New Roman"/>
+          <w:lang w:eastAsia="pt-BR"/>
+        </w:rPr>
+        <w:t>DevTest Lab</w:t>
+      </w:r>
+      <w:bookmarkEnd w:id="6"/>
+    </w:p>
+    <w:p>
+      <w:pPr>
+        <w:pStyle w:val="NormalWeb"/>
+        <w:shd w:val="clear" w:color="auto" w:fill="FFFFFF"/>
+        <w:rPr>
+          <w:rFonts w:ascii="Segoe UI" w:hAnsi="Segoe UI" w:cs="Segoe UI"/>
+          <w:color w:val="505050"/>
+          <w:lang w:val="en"/>
+        </w:rPr>
+      </w:pPr>
+      <w:r>
+        <w:rPr>
+          <w:rFonts w:ascii="Segoe UI" w:hAnsi="Segoe UI" w:cs="Segoe UI"/>
+          <w:color w:val="505050"/>
+          <w:lang w:val="en"/>
+        </w:rPr>
+        <w:t>Developers and testers are looking to solve the delays in creating and managing their environments by going to the cloud. Azure solves the problem of environment delays and allows self-service within a new cost efficient structure. However, developers and testers still need to spend considerable time configuring their self-served environments. Also, decision makers are uncertain about how to leverage the cloud to maximize their cost savings without adding too much process overhead.</w:t>
+      </w:r>
+    </w:p>
+    <w:p>
+      <w:pPr>
+        <w:pStyle w:val="NormalWeb"/>
+        <w:shd w:val="clear" w:color="auto" w:fill="FFFFFF"/>
+        <w:rPr>
+          <w:rFonts w:ascii="Segoe UI" w:hAnsi="Segoe UI" w:cs="Segoe UI"/>
+          <w:color w:val="505050"/>
+          <w:lang w:val="en"/>
+        </w:rPr>
+      </w:pPr>
+      <w:r>
+        <w:rPr>
+          <w:rFonts w:ascii="Segoe UI" w:hAnsi="Segoe UI" w:cs="Segoe UI"/>
+          <w:color w:val="505050"/>
+          <w:lang w:val="en"/>
+        </w:rPr>
+        <w:t>Azure DevTest Lab is a service that helps developers and testers quickly create environments in Azure while minimizing waste and controlling cost. You can test the latest version of your application by quickly provisioning Windows and Linux environments using reusable templates and artifacts. Easily integrate your deployment pipeline with DevTest Lab to provision on-demand environments. Scale up your load testing by provisioning multiple test agents, and create pre-provisioned environments for training and demos.</w:t>
+      </w:r>
+    </w:p>
+    <w:p>
+      <w:pPr>
+        <w:pStyle w:val="Heading2"/>
+        <w:shd w:val="clear" w:color="auto" w:fill="FFFFFF"/>
+        <w:rPr>
+          <w:rFonts w:ascii="Segoe UI" w:hAnsi="Segoe UI" w:cs="Segoe UI"/>
+          <w:color w:val="505050"/>
+          <w:lang w:val="en"/>
+        </w:rPr>
+      </w:pPr>
+      <w:bookmarkStart w:id="8" w:name="why-devtest-lab"/>
+      <w:bookmarkStart w:id="9" w:name="_Toc446688761"/>
+      <w:bookmarkEnd w:id="8"/>
+      <w:r>
+        <w:rPr>
+          <w:rFonts w:ascii="Segoe UI" w:hAnsi="Segoe UI" w:cs="Segoe UI"/>
+          <w:color w:val="505050"/>
+          <w:lang w:val="en"/>
+        </w:rPr>
+        <w:lastRenderedPageBreak/>
+        <w:t>Why DevTest Lab?</w:t>
+      </w:r>
+      <w:bookmarkEnd w:id="9"/>
+    </w:p>
+    <w:p>
+      <w:pPr>
+        <w:pStyle w:val="NormalWeb"/>
+        <w:shd w:val="clear" w:color="auto" w:fill="FFFFFF"/>
+        <w:rPr>
+          <w:rFonts w:ascii="Segoe UI" w:hAnsi="Segoe UI" w:cs="Segoe UI"/>
+          <w:color w:val="505050"/>
+          <w:lang w:val="en"/>
+        </w:rPr>
+      </w:pPr>
+      <w:r>
+        <w:rPr>
+          <w:rFonts w:ascii="Segoe UI" w:hAnsi="Segoe UI" w:cs="Segoe UI"/>
+          <w:color w:val="505050"/>
+          <w:lang w:val="en"/>
+        </w:rPr>
+        <w:t>DevTest Lab provides the following benefits in creating, configuring, and managing developer and test environments in the cloud</w:t>
+      </w:r>
+    </w:p>
+    <w:p>
+      <w:pPr>
+        <w:pStyle w:val="Heading3"/>
+        <w:shd w:val="clear" w:color="auto" w:fill="FFFFFF"/>
+        <w:rPr>
+          <w:rFonts w:ascii="Segoe UI" w:hAnsi="Segoe UI" w:cs="Segoe UI"/>
+          <w:color w:val="505050"/>
+          <w:lang w:val="en"/>
+        </w:rPr>
+      </w:pPr>
+      <w:bookmarkStart w:id="10" w:name="worry-free-self-service"/>
+      <w:bookmarkStart w:id="11" w:name="_Toc446688762"/>
+      <w:bookmarkEnd w:id="10"/>
+      <w:r>
+        <w:rPr>
+          <w:rFonts w:ascii="Segoe UI" w:hAnsi="Segoe UI" w:cs="Segoe UI"/>
+          <w:color w:val="505050"/>
+          <w:lang w:val="en"/>
+        </w:rPr>
+        <w:t>Worry-Free Self-Service</w:t>
+      </w:r>
+      <w:bookmarkEnd w:id="11"/>
+    </w:p>
+    <w:p>
+      <w:pPr>
+        <w:pStyle w:val="NormalWeb"/>
+        <w:shd w:val="clear" w:color="auto" w:fill="FFFFFF"/>
+        <w:rPr>
+          <w:rFonts w:ascii="Segoe UI" w:hAnsi="Segoe UI" w:cs="Segoe UI"/>
+          <w:color w:val="505050"/>
+          <w:lang w:val="en"/>
+        </w:rPr>
+      </w:pPr>
+      <w:r>
+        <w:rPr>
+          <w:rFonts w:ascii="Segoe UI" w:hAnsi="Segoe UI" w:cs="Segoe UI"/>
+          <w:color w:val="505050"/>
+          <w:lang w:val="en"/>
+        </w:rPr>
+        <w:t>DevTest Lab makes it easier to control costs by allowing you to set policies on your lab - such as number of virtual machines (VM) per user and number of VMs per lab. DevTest Lab also enables you to create policies to automatically shut down and start VMs.</w:t>
+      </w:r>
+    </w:p>
+    <w:p>
+      <w:pPr>
+        <w:pStyle w:val="Heading3"/>
+        <w:shd w:val="clear" w:color="auto" w:fill="FFFFFF"/>
+        <w:rPr>
+          <w:rFonts w:ascii="Segoe UI" w:hAnsi="Segoe UI" w:cs="Segoe UI"/>
+          <w:color w:val="505050"/>
+          <w:lang w:val="en"/>
+        </w:rPr>
+      </w:pPr>
+      <w:bookmarkStart w:id="12" w:name="quickly-get-to-quotready-to-testquot"/>
+      <w:bookmarkStart w:id="13" w:name="_Toc446688763"/>
+      <w:bookmarkEnd w:id="12"/>
+      <w:r>
+        <w:rPr>
+          <w:rFonts w:ascii="Segoe UI" w:hAnsi="Segoe UI" w:cs="Segoe UI"/>
+          <w:color w:val="505050"/>
+          <w:lang w:val="en"/>
+        </w:rPr>
+        <w:t>Quickly get to "Ready to Test"</w:t>
+      </w:r>
+      <w:bookmarkEnd w:id="13"/>
+    </w:p>
+    <w:p>
+      <w:pPr>
+        <w:pStyle w:val="NormalWeb"/>
+        <w:shd w:val="clear" w:color="auto" w:fill="FFFFFF"/>
+        <w:rPr>
+          <w:rFonts w:ascii="Segoe UI" w:hAnsi="Segoe UI" w:cs="Segoe UI"/>
+          <w:color w:val="505050"/>
+          <w:lang w:val="en"/>
+        </w:rPr>
+      </w:pPr>
+      <w:r>
+        <w:rPr>
+          <w:rFonts w:ascii="Segoe UI" w:hAnsi="Segoe UI" w:cs="Segoe UI"/>
+          <w:color w:val="505050"/>
+          <w:lang w:val="en"/>
+        </w:rPr>
+        <w:t>DevTest Lab enables you to create pre-provisioned environments with everything your team needs to start developing and testing applications. Simply claim the environments where the last good build of your application is installed and get working right away. Or, use containers for even faster and leaner environment creation.</w:t>
+      </w:r>
+    </w:p>
+    <w:p>
+      <w:pPr>
+        <w:pStyle w:val="Heading3"/>
+        <w:shd w:val="clear" w:color="auto" w:fill="FFFFFF"/>
+        <w:rPr>
+          <w:rFonts w:ascii="Segoe UI" w:hAnsi="Segoe UI" w:cs="Segoe UI"/>
+          <w:color w:val="505050"/>
+          <w:lang w:val="en"/>
+        </w:rPr>
+      </w:pPr>
+      <w:bookmarkStart w:id="14" w:name="create-once-use-everywhere"/>
+      <w:bookmarkStart w:id="15" w:name="_Toc446688764"/>
+      <w:bookmarkEnd w:id="14"/>
+      <w:r>
+        <w:rPr>
+          <w:rFonts w:ascii="Segoe UI" w:hAnsi="Segoe UI" w:cs="Segoe UI"/>
+          <w:color w:val="505050"/>
+          <w:lang w:val="en"/>
+        </w:rPr>
+        <w:t>Create once, use everywhere</w:t>
+      </w:r>
+      <w:bookmarkEnd w:id="15"/>
+    </w:p>
+    <w:p>
+      <w:pPr>
+        <w:pStyle w:val="NormalWeb"/>
+        <w:shd w:val="clear" w:color="auto" w:fill="FFFFFF"/>
+        <w:rPr>
+          <w:rFonts w:ascii="Segoe UI" w:hAnsi="Segoe UI" w:cs="Segoe UI"/>
+          <w:color w:val="505050"/>
+          <w:lang w:val="en"/>
+        </w:rPr>
+      </w:pPr>
+      <w:r>
+        <w:rPr>
+          <w:rFonts w:ascii="Segoe UI" w:hAnsi="Segoe UI" w:cs="Segoe UI"/>
+          <w:color w:val="505050"/>
+          <w:lang w:val="en"/>
+        </w:rPr>
+        <w:t>Capture and share environment templates and artifacts within your team or organization - all in source control - to create developer and test environments easily.</w:t>
+      </w:r>
+    </w:p>
+    <w:p>
+      <w:pPr>
+        <w:pStyle w:val="Heading3"/>
+        <w:shd w:val="clear" w:color="auto" w:fill="FFFFFF"/>
+        <w:rPr>
+          <w:rFonts w:ascii="Segoe UI" w:hAnsi="Segoe UI" w:cs="Segoe UI"/>
+          <w:color w:val="505050"/>
+          <w:lang w:val="en"/>
+        </w:rPr>
+      </w:pPr>
+      <w:bookmarkStart w:id="16" w:name="integrates-with-your-existing-toolchain"/>
+      <w:bookmarkStart w:id="17" w:name="_Toc446688765"/>
+      <w:bookmarkEnd w:id="16"/>
+      <w:r>
+        <w:rPr>
+          <w:rFonts w:ascii="Segoe UI" w:hAnsi="Segoe UI" w:cs="Segoe UI"/>
+          <w:color w:val="505050"/>
+          <w:lang w:val="en"/>
+        </w:rPr>
+        <w:t>Integrates with your existing Toolchain</w:t>
+      </w:r>
+      <w:bookmarkEnd w:id="17"/>
+    </w:p>
+    <w:p>
+      <w:pPr>
+        <w:pStyle w:val="NormalWeb"/>
+        <w:shd w:val="clear" w:color="auto" w:fill="FFFFFF"/>
+        <w:rPr>
+          <w:rFonts w:ascii="Segoe UI" w:hAnsi="Segoe UI" w:cs="Segoe UI"/>
+          <w:color w:val="505050"/>
+          <w:lang w:val="en"/>
+        </w:rPr>
+      </w:pPr>
+      <w:r>
+        <w:rPr>
+          <w:rFonts w:ascii="Segoe UI" w:hAnsi="Segoe UI" w:cs="Segoe UI"/>
+          <w:color w:val="505050"/>
+          <w:lang w:val="en"/>
+        </w:rPr>
+        <w:t>Leverage pre-made plug-ins or our API to provision Dev/Test environments directly from your preferred continuous integration (CI) tool, integrated development environment (IDE), or automated release pipeline. You can also use our comprehensive command-line tool.</w:t>
+      </w:r>
+    </w:p>
+    <w:p>
+      <w:pPr>
+        <w:spacing w:before="100" w:beforeAutospacing="1" w:after="100" w:afterAutospacing="1" w:line="240" w:lineRule="auto"/>
+        <w:rPr>
+          <w:rFonts w:ascii="Segoe UI Light" w:eastAsia="Times New Roman" w:hAnsi="Segoe UI Light" w:cs="Segoe UI Light"/>
+          <w:b/>
+          <w:color w:val="000000"/>
+          <w:sz w:val="24"/>
+          <w:szCs w:val="24"/>
+          <w:lang w:eastAsia="pt-BR"/>
+        </w:rPr>
+      </w:pPr>
+    </w:p>
+    <w:p>
+      <w:pPr>
         <w:pStyle w:val="Heading1"/>
       </w:pPr>
-      <w:bookmarkStart w:id="7" w:name="_Toc400537591"/>
+      <w:bookmarkStart w:id="18" w:name="_Toc446688766"/>
       <w:r>
         <w:t>Partner Needs</w:t>
       </w:r>
-      <w:bookmarkEnd w:id="7"/>
+      <w:bookmarkEnd w:id="18"/>
     </w:p>
     <w:p>
       <w:pPr>
@@ -2324,6 +3057,7 @@
           <w:szCs w:val="24"/>
           <w:lang w:eastAsia="pt-BR"/>
         </w:rPr>
+        <w:lastRenderedPageBreak/>
         <w:t xml:space="preserve">At the same time, </w:t>
       </w:r>
       <w:r>
@@ -2368,7 +3102,7 @@
       <w:pPr>
         <w:pStyle w:val="Heading1"/>
       </w:pPr>
-      <w:bookmarkStart w:id="8" w:name="_Toc400537592"/>
+      <w:bookmarkStart w:id="19" w:name="_Toc446688767"/>
       <w:r>
         <w:t xml:space="preserve">Introduction to </w:t>
       </w:r>
@@ -2378,7 +3112,7 @@
       <w:r>
         <w:t>s</w:t>
       </w:r>
-      <w:bookmarkEnd w:id="8"/>
+      <w:bookmarkEnd w:id="19"/>
     </w:p>
     <w:p>
       <w:pPr>
@@ -2475,7 +3209,6 @@
           <w:sz w:val="24"/>
           <w:szCs w:val="24"/>
         </w:rPr>
-        <w:lastRenderedPageBreak/>
         <w:t>An Architecture Topology presentation for a recommended way to implement the specified scenario.</w:t>
       </w:r>
     </w:p>
@@ -2588,7 +3321,7 @@
       <w:pPr>
         <w:pStyle w:val="Heading1"/>
       </w:pPr>
-      <w:bookmarkStart w:id="9" w:name="_Toc400537593"/>
+      <w:bookmarkStart w:id="20" w:name="_Toc446688768"/>
       <w:r>
         <w:t>Starter Kit</w:t>
       </w:r>
@@ -2598,7 +3331,7 @@
       <w:r>
         <w:t xml:space="preserve"> - Partner Benefits</w:t>
       </w:r>
-      <w:bookmarkEnd w:id="9"/>
+      <w:bookmarkEnd w:id="20"/>
     </w:p>
     <w:p/>
     <w:p>
@@ -2859,7 +3592,7 @@
 </file>
 
 <file path=word/endnotes.xml><?xml version="1.0" encoding="utf-8"?>
-<w:endnotes xmlns:wpc="http://schemas.microsoft.com/office/word/2010/wordprocessingCanvas" xmlns:mc="http://schemas.openxmlformats.org/markup-compatibility/2006" xmlns:o="urn:schemas-microsoft-com:office:office" xmlns:r="http://schemas.openxmlformats.org/officeDocument/2006/relationships" xmlns:m="http://schemas.openxmlformats.org/officeDocument/2006/math" xmlns:v="urn:schemas-microsoft-com:vml" xmlns:wp14="http://schemas.microsoft.com/office/word/2010/wordprocessingDrawing" xmlns:wp="http://schemas.openxmlformats.org/drawingml/2006/wordprocessingDrawing" xmlns:w10="urn:schemas-microsoft-com:office:word" xmlns:w="http://schemas.openxmlformats.org/wordprocessingml/2006/main" xmlns:w14="http://schemas.microsoft.com/office/word/2010/wordml" xmlns:w15="http://schemas.microsoft.com/office/word/2012/wordml" xmlns:wpg="http://schemas.microsoft.com/office/word/2010/wordprocessingGroup" xmlns:wpi="http://schemas.microsoft.com/office/word/2010/wordprocessingInk" xmlns:wne="http://schemas.microsoft.com/office/word/2006/wordml" xmlns:wps="http://schemas.microsoft.com/office/word/2010/wordprocessingShape" mc:Ignorable="w14 w15 wp14">
+<w:endnotes xmlns:wpc="http://schemas.microsoft.com/office/word/2010/wordprocessingCanvas" xmlns:cx="http://schemas.microsoft.com/office/drawing/2014/chartex" xmlns:cx1="http://schemas.microsoft.com/office/drawing/2015/9/8/chartex" xmlns:cx2="http://schemas.microsoft.com/office/drawing/2015/10/21/chartex" xmlns:mc="http://schemas.openxmlformats.org/markup-compatibility/2006" xmlns:o="urn:schemas-microsoft-com:office:office" xmlns:r="http://schemas.openxmlformats.org/officeDocument/2006/relationships" xmlns:m="http://schemas.openxmlformats.org/officeDocument/2006/math" xmlns:v="urn:schemas-microsoft-com:vml" xmlns:wp14="http://schemas.microsoft.com/office/word/2010/wordprocessingDrawing" xmlns:wp="http://schemas.openxmlformats.org/drawingml/2006/wordprocessingDrawing" xmlns:w10="urn:schemas-microsoft-com:office:word" xmlns:w="http://schemas.openxmlformats.org/wordprocessingml/2006/main" xmlns:w14="http://schemas.microsoft.com/office/word/2010/wordml" xmlns:w15="http://schemas.microsoft.com/office/word/2012/wordml" xmlns:w16se="http://schemas.microsoft.com/office/word/2015/wordml/symex" xmlns:wpg="http://schemas.microsoft.com/office/word/2010/wordprocessingGroup" xmlns:wpi="http://schemas.microsoft.com/office/word/2010/wordprocessingInk" xmlns:wne="http://schemas.microsoft.com/office/word/2006/wordml" xmlns:wps="http://schemas.microsoft.com/office/word/2010/wordprocessingShape" mc:Ignorable="w14 w15 w16se wp14">
   <w:endnote w:type="separator" w:id="-1">
     <w:p>
       <w:pPr>
@@ -2891,7 +3624,7 @@
 </file>
 
 <file path=word/footnotes.xml><?xml version="1.0" encoding="utf-8"?>
-<w:footnotes xmlns:wpc="http://schemas.microsoft.com/office/word/2010/wordprocessingCanvas" xmlns:mc="http://schemas.openxmlformats.org/markup-compatibility/2006" xmlns:o="urn:schemas-microsoft-com:office:office" xmlns:r="http://schemas.openxmlformats.org/officeDocument/2006/relationships" xmlns:m="http://schemas.openxmlformats.org/officeDocument/2006/math" xmlns:v="urn:schemas-microsoft-com:vml" xmlns:wp14="http://schemas.microsoft.com/office/word/2010/wordprocessingDrawing" xmlns:wp="http://schemas.openxmlformats.org/drawingml/2006/wordprocessingDrawing" xmlns:w10="urn:schemas-microsoft-com:office:word" xmlns:w="http://schemas.openxmlformats.org/wordprocessingml/2006/main" xmlns:w14="http://schemas.microsoft.com/office/word/2010/wordml" xmlns:w15="http://schemas.microsoft.com/office/word/2012/wordml" xmlns:wpg="http://schemas.microsoft.com/office/word/2010/wordprocessingGroup" xmlns:wpi="http://schemas.microsoft.com/office/word/2010/wordprocessingInk" xmlns:wne="http://schemas.microsoft.com/office/word/2006/wordml" xmlns:wps="http://schemas.microsoft.com/office/word/2010/wordprocessingShape" mc:Ignorable="w14 w15 wp14">
+<w:footnotes xmlns:wpc="http://schemas.microsoft.com/office/word/2010/wordprocessingCanvas" xmlns:cx="http://schemas.microsoft.com/office/drawing/2014/chartex" xmlns:cx1="http://schemas.microsoft.com/office/drawing/2015/9/8/chartex" xmlns:cx2="http://schemas.microsoft.com/office/drawing/2015/10/21/chartex" xmlns:mc="http://schemas.openxmlformats.org/markup-compatibility/2006" xmlns:o="urn:schemas-microsoft-com:office:office" xmlns:r="http://schemas.openxmlformats.org/officeDocument/2006/relationships" xmlns:m="http://schemas.openxmlformats.org/officeDocument/2006/math" xmlns:v="urn:schemas-microsoft-com:vml" xmlns:wp14="http://schemas.microsoft.com/office/word/2010/wordprocessingDrawing" xmlns:wp="http://schemas.openxmlformats.org/drawingml/2006/wordprocessingDrawing" xmlns:w10="urn:schemas-microsoft-com:office:word" xmlns:w="http://schemas.openxmlformats.org/wordprocessingml/2006/main" xmlns:w14="http://schemas.microsoft.com/office/word/2010/wordml" xmlns:w15="http://schemas.microsoft.com/office/word/2012/wordml" xmlns:w16se="http://schemas.microsoft.com/office/word/2015/wordml/symex" xmlns:wpg="http://schemas.microsoft.com/office/word/2010/wordprocessingGroup" xmlns:wpi="http://schemas.microsoft.com/office/word/2010/wordprocessingInk" xmlns:wne="http://schemas.microsoft.com/office/word/2006/wordml" xmlns:wps="http://schemas.microsoft.com/office/word/2010/wordprocessingShape" mc:Ignorable="w14 w15 w16se wp14">
   <w:footnote w:type="separator" w:id="-1">
     <w:p>
       <w:pPr>
@@ -2923,7 +3656,7 @@
 </file>
 
 <file path=word/numbering.xml><?xml version="1.0" encoding="utf-8"?>
-<w:numbering xmlns:wpc="http://schemas.microsoft.com/office/word/2010/wordprocessingCanvas" xmlns:mc="http://schemas.openxmlformats.org/markup-compatibility/2006" xmlns:o="urn:schemas-microsoft-com:office:office" xmlns:r="http://schemas.openxmlformats.org/officeDocument/2006/relationships" xmlns:m="http://schemas.openxmlformats.org/officeDocument/2006/math" xmlns:v="urn:schemas-microsoft-com:vml" xmlns:wp14="http://schemas.microsoft.com/office/word/2010/wordprocessingDrawing" xmlns:wp="http://schemas.openxmlformats.org/drawingml/2006/wordprocessingDrawing" xmlns:w10="urn:schemas-microsoft-com:office:word" xmlns:w="http://schemas.openxmlformats.org/wordprocessingml/2006/main" xmlns:w14="http://schemas.microsoft.com/office/word/2010/wordml" xmlns:w15="http://schemas.microsoft.com/office/word/2012/wordml" xmlns:wpg="http://schemas.microsoft.com/office/word/2010/wordprocessingGroup" xmlns:wpi="http://schemas.microsoft.com/office/word/2010/wordprocessingInk" xmlns:wne="http://schemas.microsoft.com/office/word/2006/wordml" xmlns:wps="http://schemas.microsoft.com/office/word/2010/wordprocessingShape" mc:Ignorable="w14 w15 wp14">
+<w:numbering xmlns:wpc="http://schemas.microsoft.com/office/word/2010/wordprocessingCanvas" xmlns:cx="http://schemas.microsoft.com/office/drawing/2014/chartex" xmlns:cx1="http://schemas.microsoft.com/office/drawing/2015/9/8/chartex" xmlns:cx2="http://schemas.microsoft.com/office/drawing/2015/10/21/chartex" xmlns:mc="http://schemas.openxmlformats.org/markup-compatibility/2006" xmlns:o="urn:schemas-microsoft-com:office:office" xmlns:r="http://schemas.openxmlformats.org/officeDocument/2006/relationships" xmlns:m="http://schemas.openxmlformats.org/officeDocument/2006/math" xmlns:v="urn:schemas-microsoft-com:vml" xmlns:wp14="http://schemas.microsoft.com/office/word/2010/wordprocessingDrawing" xmlns:wp="http://schemas.openxmlformats.org/drawingml/2006/wordprocessingDrawing" xmlns:w10="urn:schemas-microsoft-com:office:word" xmlns:w="http://schemas.openxmlformats.org/wordprocessingml/2006/main" xmlns:w14="http://schemas.microsoft.com/office/word/2010/wordml" xmlns:w15="http://schemas.microsoft.com/office/word/2012/wordml" xmlns:w16se="http://schemas.microsoft.com/office/word/2015/wordml/symex" xmlns:wpg="http://schemas.microsoft.com/office/word/2010/wordprocessingGroup" xmlns:wpi="http://schemas.microsoft.com/office/word/2010/wordprocessingInk" xmlns:wne="http://schemas.microsoft.com/office/word/2006/wordml" xmlns:wps="http://schemas.microsoft.com/office/word/2010/wordprocessingShape" mc:Ignorable="w14 w15 w16se wp14">
   <w:abstractNum w:abstractNumId="0" w15:restartNumberingAfterBreak="0">
     <w:nsid w:val="0FBC4EAB"/>
     <w:multiLevelType w:val="multilevel"/>
@@ -3613,7 +4346,7 @@
 </file>
 
 <file path=word/styles.xml><?xml version="1.0" encoding="utf-8"?>
-<w:styles xmlns:mc="http://schemas.openxmlformats.org/markup-compatibility/2006" xmlns:r="http://schemas.openxmlformats.org/officeDocument/2006/relationships" xmlns:w="http://schemas.openxmlformats.org/wordprocessingml/2006/main" xmlns:w14="http://schemas.microsoft.com/office/word/2010/wordml" xmlns:w15="http://schemas.microsoft.com/office/word/2012/wordml" mc:Ignorable="w14 w15">
+<w:styles xmlns:mc="http://schemas.openxmlformats.org/markup-compatibility/2006" xmlns:r="http://schemas.openxmlformats.org/officeDocument/2006/relationships" xmlns:w="http://schemas.openxmlformats.org/wordprocessingml/2006/main" xmlns:w14="http://schemas.microsoft.com/office/word/2010/wordml" xmlns:w15="http://schemas.microsoft.com/office/word/2012/wordml" xmlns:w16se="http://schemas.microsoft.com/office/word/2015/wordml/symex" mc:Ignorable="w14 w15 w16se">
   <w:docDefaults>
     <w:rPrDefault>
       <w:rPr>
@@ -3629,7 +4362,7 @@
       </w:pPr>
     </w:pPrDefault>
   </w:docDefaults>
-  <w:latentStyles w:defLockedState="0" w:defUIPriority="99" w:defSemiHidden="0" w:defUnhideWhenUsed="0" w:defQFormat="0" w:count="371">
+  <w:latentStyles w:defLockedState="0" w:defUIPriority="99" w:defSemiHidden="0" w:defUnhideWhenUsed="0" w:defQFormat="0" w:count="372">
     <w:lsdException w:name="Normal" w:uiPriority="0" w:qFormat="1"/>
     <w:lsdException w:name="heading 1" w:uiPriority="9" w:qFormat="1"/>
     <w:lsdException w:name="heading 2" w:semiHidden="1" w:uiPriority="9" w:unhideWhenUsed="1" w:qFormat="1"/>
@@ -3735,7 +4468,6 @@
     <w:lsdException w:name="HTML Sample" w:semiHidden="1" w:unhideWhenUsed="1"/>
     <w:lsdException w:name="HTML Typewriter" w:semiHidden="1" w:unhideWhenUsed="1"/>
     <w:lsdException w:name="HTML Variable" w:semiHidden="1" w:unhideWhenUsed="1"/>
-    <w:lsdException w:name="Normal Table" w:semiHidden="1" w:unhideWhenUsed="1"/>
     <w:lsdException w:name="annotation subject" w:semiHidden="1" w:unhideWhenUsed="1"/>
     <w:lsdException w:name="No List" w:semiHidden="1" w:unhideWhenUsed="1"/>
     <w:lsdException w:name="Outline List 1" w:semiHidden="1" w:unhideWhenUsed="1"/>
@@ -3782,10 +4514,8 @@
     <w:lsdException w:name="Table Subtle 2" w:semiHidden="1" w:unhideWhenUsed="1"/>
     <w:lsdException w:name="Table Web 1" w:semiHidden="1" w:unhideWhenUsed="1"/>
     <w:lsdException w:name="Table Web 2" w:semiHidden="1" w:unhideWhenUsed="1"/>
-    <w:lsdException w:name="Table Web 3" w:semiHidden="1" w:unhideWhenUsed="1"/>
     <w:lsdException w:name="Balloon Text" w:semiHidden="1" w:unhideWhenUsed="1"/>
     <w:lsdException w:name="Table Grid" w:uiPriority="39"/>
-    <w:lsdException w:name="Table Theme" w:semiHidden="1" w:unhideWhenUsed="1"/>
     <w:lsdException w:name="Placeholder Text" w:semiHidden="1"/>
     <w:lsdException w:name="No Spacing" w:uiPriority="1" w:qFormat="1"/>
     <w:lsdException w:name="Light Shading" w:uiPriority="60"/>
@@ -4001,6 +4731,7 @@
     <w:lsdException w:name="List Table 5 Dark Accent 6" w:uiPriority="50"/>
     <w:lsdException w:name="List Table 6 Colorful Accent 6" w:uiPriority="51"/>
     <w:lsdException w:name="List Table 7 Colorful Accent 6" w:uiPriority="52"/>
+    <w:lsdException w:name="Mention" w:semiHidden="1" w:unhideWhenUsed="1"/>
   </w:latentStyles>
   <w:style w:type="paragraph" w:default="1" w:styleId="Normal">
     <w:name w:val="Normal"/>
@@ -4974,6 +5705,17 @@
 </file>
 
 <file path=customXml/item1.xml><?xml version="1.0" encoding="utf-8"?>
+<p:properties xmlns:p="http://schemas.microsoft.com/office/2006/metadata/properties" xmlns:xsi="http://www.w3.org/2001/XMLSchema-instance" xmlns:pc="http://schemas.microsoft.com/office/infopath/2007/PartnerControls">
+  <documentManagement>
+    <_ShortcutUrl xmlns="d998fb76-9a2a-468e-b3b9-73e6011ded53">
+      <Url xsi:nil="true"/>
+      <Description xsi:nil="true"/>
+    </_ShortcutUrl>
+  </documentManagement>
+</p:properties>
+</file>
+
+<file path=customXml/item2.xml><?xml version="1.0" encoding="utf-8"?>
 <ct:contentTypeSchema xmlns:ct="http://schemas.microsoft.com/office/2006/metadata/contentType" xmlns:ma="http://schemas.microsoft.com/office/2006/metadata/properties/metaAttributes" ct:_="" ma:_="" ma:contentTypeName="Document" ma:contentTypeID="0x010100AB7F171FDBFD134D9DB5CFD30BF9EBF2" ma:contentTypeVersion="3" ma:contentTypeDescription="Create a new document." ma:contentTypeScope="" ma:versionID="402f8dca69ab7acfac722918f8e9d211">
   <xsd:schema xmlns:xsd="http://www.w3.org/2001/XMLSchema" xmlns:xs="http://www.w3.org/2001/XMLSchema" xmlns:p="http://schemas.microsoft.com/office/2006/metadata/properties" xmlns:ns2="d998fb76-9a2a-468e-b3b9-73e6011ded53" xmlns:ns3="1e9946e3-f9a0-41e4-9b22-58e2cc8fa95c" targetNamespace="http://schemas.microsoft.com/office/2006/metadata/properties" ma:root="true" ma:fieldsID="1be315c11ab3ee19185f326326b6632f" ns2:_="" ns3:_="">
     <xsd:import namespace="d998fb76-9a2a-468e-b3b9-73e6011ded53"/>
@@ -5139,17 +5881,6 @@
 </ct:contentTypeSchema>
 </file>
 
-<file path=customXml/item2.xml><?xml version="1.0" encoding="utf-8"?>
-<p:properties xmlns:p="http://schemas.microsoft.com/office/2006/metadata/properties" xmlns:xsi="http://www.w3.org/2001/XMLSchema-instance" xmlns:pc="http://schemas.microsoft.com/office/infopath/2007/PartnerControls">
-  <documentManagement>
-    <_ShortcutUrl xmlns="d998fb76-9a2a-468e-b3b9-73e6011ded53">
-      <Url xsi:nil="true"/>
-      <Description xsi:nil="true"/>
-    </_ShortcutUrl>
-  </documentManagement>
-</p:properties>
-</file>
-
 <file path=customXml/item3.xml><?xml version="1.0" encoding="utf-8"?>
 <?mso-contentType ?>
 <FormTemplates xmlns="http://schemas.microsoft.com/sharepoint/v3/contenttype/forms">
@@ -5160,13 +5891,38 @@
 </file>
 
 <file path=customXml/itemProps1.xml><?xml version="1.0" encoding="utf-8"?>
-<ds:datastoreItem xmlns:ds="http://schemas.openxmlformats.org/officeDocument/2006/customXml" ds:itemID="{75BF2CA6-4A77-42E5-A2D4-D6CB0654CA9E}"/>
+<ds:datastoreItem xmlns:ds="http://schemas.openxmlformats.org/officeDocument/2006/customXml" ds:itemID="{F85043BB-6AAC-4E3B-B059-40F71E63FFD7}">
+  <ds:schemaRefs>
+    <ds:schemaRef ds:uri="http://schemas.microsoft.com/office/2006/metadata/properties"/>
+    <ds:schemaRef ds:uri="http://schemas.microsoft.com/office/infopath/2007/PartnerControls"/>
+    <ds:schemaRef ds:uri="d998fb76-9a2a-468e-b3b9-73e6011ded53"/>
+  </ds:schemaRefs>
+</ds:datastoreItem>
 </file>
 
 <file path=customXml/itemProps2.xml><?xml version="1.0" encoding="utf-8"?>
-<ds:datastoreItem xmlns:ds="http://schemas.openxmlformats.org/officeDocument/2006/customXml" ds:itemID="{F85043BB-6AAC-4E3B-B059-40F71E63FFD7}"/>
+<ds:datastoreItem xmlns:ds="http://schemas.openxmlformats.org/officeDocument/2006/customXml" ds:itemID="{75BF2CA6-4A77-42E5-A2D4-D6CB0654CA9E}">
+  <ds:schemaRefs>
+    <ds:schemaRef ds:uri="http://schemas.microsoft.com/office/2006/metadata/contentType"/>
+    <ds:schemaRef ds:uri="http://schemas.microsoft.com/office/2006/metadata/properties/metaAttributes"/>
+    <ds:schemaRef ds:uri="http://www.w3.org/2001/XMLSchema"/>
+    <ds:schemaRef ds:uri="http://schemas.microsoft.com/office/2006/metadata/properties"/>
+    <ds:schemaRef ds:uri="d998fb76-9a2a-468e-b3b9-73e6011ded53"/>
+    <ds:schemaRef ds:uri="1e9946e3-f9a0-41e4-9b22-58e2cc8fa95c"/>
+    <ds:schemaRef ds:uri="http://schemas.microsoft.com/office/2006/documentManagement/types"/>
+    <ds:schemaRef ds:uri="http://schemas.microsoft.com/office/infopath/2007/PartnerControls"/>
+    <ds:schemaRef ds:uri="http://schemas.openxmlformats.org/package/2006/metadata/core-properties"/>
+    <ds:schemaRef ds:uri="http://purl.org/dc/elements/1.1/"/>
+    <ds:schemaRef ds:uri="http://purl.org/dc/terms/"/>
+    <ds:schemaRef ds:uri="http://schemas.microsoft.com/internal/obd"/>
+  </ds:schemaRefs>
+</ds:datastoreItem>
 </file>
 
 <file path=customXml/itemProps3.xml><?xml version="1.0" encoding="utf-8"?>
-<ds:datastoreItem xmlns:ds="http://schemas.openxmlformats.org/officeDocument/2006/customXml" ds:itemID="{2DD286C1-41B6-4C50-99DF-C75E60EDB037}"/>
+<ds:datastoreItem xmlns:ds="http://schemas.openxmlformats.org/officeDocument/2006/customXml" ds:itemID="{2DD286C1-41B6-4C50-99DF-C75E60EDB037}">
+  <ds:schemaRefs>
+    <ds:schemaRef ds:uri="http://schemas.microsoft.com/sharepoint/v3/contenttype/forms"/>
+  </ds:schemaRefs>
+</ds:datastoreItem>
 </file>
</xml_diff>

<commit_message>
Update to DevTest  - Prices, Visio, OneSlide
Update to DevTest  - Prices, Visio, OneSlide
</commit_message>
<xml_diff>
--- a/Content/Starter Kit - Dev&Test/1 - Introduction - Starter Kit -  Dev and Test.docx
+++ b/Content/Starter Kit - Dev&Test/1 - Introduction - Starter Kit -  Dev and Test.docx
@@ -611,7 +611,13 @@
         <w:rPr>
           <w:rFonts w:ascii="Segoe UI Light" w:hAnsi="Segoe UI Light" w:cs="Segoe UI Light"/>
         </w:rPr>
-        <w:t>© 2014 Microsoft Corporation. All rights reserved. Any use or distribution of these materials without express authorization of Microsoft Corp. is strictly prohibited.</w:t>
+        <w:t>© 2016</w:t>
+      </w:r>
+      <w:r>
+        <w:rPr>
+          <w:rFonts w:ascii="Segoe UI Light" w:hAnsi="Segoe UI Light" w:cs="Segoe UI Light"/>
+        </w:rPr>
+        <w:t xml:space="preserve"> Microsoft Corporation. All rights reserved. Any use or distribution of these materials without express authorization of Microsoft Corp. is strictly prohibited.</w:t>
       </w:r>
     </w:p>
     <w:p>
@@ -1011,7 +1017,7 @@
                 <w:noProof/>
                 <w:lang w:eastAsia="pt-BR"/>
               </w:rPr>
-              <w:t>Azure DevTest</w:t>
+              <w:t xml:space="preserve">Azure DevTest </w:t>
             </w:r>
             <w:r>
               <w:rPr>
@@ -1020,7 +1026,7 @@
                 <w:noProof/>
                 <w:lang w:eastAsia="pt-BR"/>
               </w:rPr>
-              <w:t xml:space="preserve"> </w:t>
+              <w:t>L</w:t>
             </w:r>
             <w:r>
               <w:rPr>
@@ -1029,7 +1035,7 @@
                 <w:noProof/>
                 <w:lang w:eastAsia="pt-BR"/>
               </w:rPr>
-              <w:t>Lab</w:t>
+              <w:t>ab</w:t>
             </w:r>
             <w:r>
               <w:rPr>
@@ -2657,21 +2663,12 @@
         </w:rPr>
       </w:pPr>
       <w:bookmarkStart w:id="6" w:name="_Toc446688760"/>
-      <w:bookmarkStart w:id="7" w:name="_GoBack"/>
-      <w:bookmarkEnd w:id="7"/>
       <w:r>
         <w:rPr>
           <w:rFonts w:eastAsia="Times New Roman"/>
           <w:lang w:eastAsia="pt-BR"/>
         </w:rPr>
-        <w:t xml:space="preserve">Azure </w:t>
-      </w:r>
-      <w:r>
-        <w:rPr>
-          <w:rFonts w:eastAsia="Times New Roman"/>
-          <w:lang w:eastAsia="pt-BR"/>
-        </w:rPr>
-        <w:t>DevTest Lab</w:t>
+        <w:t>Azure DevTest Lab</w:t>
       </w:r>
       <w:bookmarkEnd w:id="6"/>
     </w:p>
@@ -2710,7 +2707,25 @@
           <w:color w:val="505050"/>
           <w:lang w:val="en"/>
         </w:rPr>
-        <w:t>Azure DevTest Lab is a service that helps developers and testers quickly create environments in Azure while minimizing waste and controlling cost. You can test the latest version of your application by quickly provisioning Windows and Linux environments using reusable templates and artifacts. Easily integrate your deployment pipeline with DevTest Lab to provision on-demand environments. Scale up your load testing by provisioning multiple test agents, and create pre-provisioned environments for training and demos.</w:t>
+        <w:t xml:space="preserve">Azure DevTest Lab is a service that helps developers and testers </w:t>
+      </w:r>
+      <w:bookmarkStart w:id="7" w:name="_GoBack"/>
+      <w:r>
+        <w:rPr>
+          <w:rFonts w:ascii="Segoe UI" w:hAnsi="Segoe UI" w:cs="Segoe UI"/>
+          <w:color w:val="505050"/>
+          <w:lang w:val="en"/>
+        </w:rPr>
+        <w:t>quickly create environments in Azure while minimizing waste and controlling cost</w:t>
+      </w:r>
+      <w:bookmarkEnd w:id="7"/>
+      <w:r>
+        <w:rPr>
+          <w:rFonts w:ascii="Segoe UI" w:hAnsi="Segoe UI" w:cs="Segoe UI"/>
+          <w:color w:val="505050"/>
+          <w:lang w:val="en"/>
+        </w:rPr>
+        <w:t>. You can test the latest version of your application by quickly provisioning Windows and Linux environments using reusable templates and artifacts. Easily integrate your deployment pipeline with DevTest Lab to provision on-demand environments. Scale up your load testing by provisioning multiple test agents, and create pre-provisioned environments for training and demos.</w:t>
       </w:r>
     </w:p>
     <w:p>
@@ -4468,6 +4483,7 @@
     <w:lsdException w:name="HTML Sample" w:semiHidden="1" w:unhideWhenUsed="1"/>
     <w:lsdException w:name="HTML Typewriter" w:semiHidden="1" w:unhideWhenUsed="1"/>
     <w:lsdException w:name="HTML Variable" w:semiHidden="1" w:unhideWhenUsed="1"/>
+    <w:lsdException w:name="Normal Table" w:semiHidden="1" w:unhideWhenUsed="1"/>
     <w:lsdException w:name="annotation subject" w:semiHidden="1" w:unhideWhenUsed="1"/>
     <w:lsdException w:name="No List" w:semiHidden="1" w:unhideWhenUsed="1"/>
     <w:lsdException w:name="Outline List 1" w:semiHidden="1" w:unhideWhenUsed="1"/>
@@ -4514,8 +4530,10 @@
     <w:lsdException w:name="Table Subtle 2" w:semiHidden="1" w:unhideWhenUsed="1"/>
     <w:lsdException w:name="Table Web 1" w:semiHidden="1" w:unhideWhenUsed="1"/>
     <w:lsdException w:name="Table Web 2" w:semiHidden="1" w:unhideWhenUsed="1"/>
+    <w:lsdException w:name="Table Web 3" w:semiHidden="1" w:unhideWhenUsed="1"/>
     <w:lsdException w:name="Balloon Text" w:semiHidden="1" w:unhideWhenUsed="1"/>
     <w:lsdException w:name="Table Grid" w:uiPriority="39"/>
+    <w:lsdException w:name="Table Theme" w:semiHidden="1" w:unhideWhenUsed="1"/>
     <w:lsdException w:name="Placeholder Text" w:semiHidden="1"/>
     <w:lsdException w:name="No Spacing" w:uiPriority="1" w:qFormat="1"/>
     <w:lsdException w:name="Light Shading" w:uiPriority="60"/>
@@ -5705,17 +5723,6 @@
 </file>
 
 <file path=customXml/item1.xml><?xml version="1.0" encoding="utf-8"?>
-<p:properties xmlns:p="http://schemas.microsoft.com/office/2006/metadata/properties" xmlns:xsi="http://www.w3.org/2001/XMLSchema-instance" xmlns:pc="http://schemas.microsoft.com/office/infopath/2007/PartnerControls">
-  <documentManagement>
-    <_ShortcutUrl xmlns="d998fb76-9a2a-468e-b3b9-73e6011ded53">
-      <Url xsi:nil="true"/>
-      <Description xsi:nil="true"/>
-    </_ShortcutUrl>
-  </documentManagement>
-</p:properties>
-</file>
-
-<file path=customXml/item2.xml><?xml version="1.0" encoding="utf-8"?>
 <ct:contentTypeSchema xmlns:ct="http://schemas.microsoft.com/office/2006/metadata/contentType" xmlns:ma="http://schemas.microsoft.com/office/2006/metadata/properties/metaAttributes" ct:_="" ma:_="" ma:contentTypeName="Document" ma:contentTypeID="0x010100AB7F171FDBFD134D9DB5CFD30BF9EBF2" ma:contentTypeVersion="3" ma:contentTypeDescription="Create a new document." ma:contentTypeScope="" ma:versionID="402f8dca69ab7acfac722918f8e9d211">
   <xsd:schema xmlns:xsd="http://www.w3.org/2001/XMLSchema" xmlns:xs="http://www.w3.org/2001/XMLSchema" xmlns:p="http://schemas.microsoft.com/office/2006/metadata/properties" xmlns:ns2="d998fb76-9a2a-468e-b3b9-73e6011ded53" xmlns:ns3="1e9946e3-f9a0-41e4-9b22-58e2cc8fa95c" targetNamespace="http://schemas.microsoft.com/office/2006/metadata/properties" ma:root="true" ma:fieldsID="1be315c11ab3ee19185f326326b6632f" ns2:_="" ns3:_="">
     <xsd:import namespace="d998fb76-9a2a-468e-b3b9-73e6011ded53"/>
@@ -5881,6 +5888,17 @@
 </ct:contentTypeSchema>
 </file>
 
+<file path=customXml/item2.xml><?xml version="1.0" encoding="utf-8"?>
+<p:properties xmlns:p="http://schemas.microsoft.com/office/2006/metadata/properties" xmlns:xsi="http://www.w3.org/2001/XMLSchema-instance" xmlns:pc="http://schemas.microsoft.com/office/infopath/2007/PartnerControls">
+  <documentManagement>
+    <_ShortcutUrl xmlns="d998fb76-9a2a-468e-b3b9-73e6011ded53">
+      <Url xsi:nil="true"/>
+      <Description xsi:nil="true"/>
+    </_ShortcutUrl>
+  </documentManagement>
+</p:properties>
+</file>
+
 <file path=customXml/item3.xml><?xml version="1.0" encoding="utf-8"?>
 <?mso-contentType ?>
 <FormTemplates xmlns="http://schemas.microsoft.com/sharepoint/v3/contenttype/forms">
@@ -5891,16 +5909,6 @@
 </file>
 
 <file path=customXml/itemProps1.xml><?xml version="1.0" encoding="utf-8"?>
-<ds:datastoreItem xmlns:ds="http://schemas.openxmlformats.org/officeDocument/2006/customXml" ds:itemID="{F85043BB-6AAC-4E3B-B059-40F71E63FFD7}">
-  <ds:schemaRefs>
-    <ds:schemaRef ds:uri="http://schemas.microsoft.com/office/2006/metadata/properties"/>
-    <ds:schemaRef ds:uri="http://schemas.microsoft.com/office/infopath/2007/PartnerControls"/>
-    <ds:schemaRef ds:uri="d998fb76-9a2a-468e-b3b9-73e6011ded53"/>
-  </ds:schemaRefs>
-</ds:datastoreItem>
-</file>
-
-<file path=customXml/itemProps2.xml><?xml version="1.0" encoding="utf-8"?>
 <ds:datastoreItem xmlns:ds="http://schemas.openxmlformats.org/officeDocument/2006/customXml" ds:itemID="{75BF2CA6-4A77-42E5-A2D4-D6CB0654CA9E}">
   <ds:schemaRefs>
     <ds:schemaRef ds:uri="http://schemas.microsoft.com/office/2006/metadata/contentType"/>
@@ -5919,6 +5927,16 @@
 </ds:datastoreItem>
 </file>
 
+<file path=customXml/itemProps2.xml><?xml version="1.0" encoding="utf-8"?>
+<ds:datastoreItem xmlns:ds="http://schemas.openxmlformats.org/officeDocument/2006/customXml" ds:itemID="{F85043BB-6AAC-4E3B-B059-40F71E63FFD7}">
+  <ds:schemaRefs>
+    <ds:schemaRef ds:uri="http://schemas.microsoft.com/office/2006/metadata/properties"/>
+    <ds:schemaRef ds:uri="http://schemas.microsoft.com/office/infopath/2007/PartnerControls"/>
+    <ds:schemaRef ds:uri="d998fb76-9a2a-468e-b3b9-73e6011ded53"/>
+  </ds:schemaRefs>
+</ds:datastoreItem>
+</file>
+
 <file path=customXml/itemProps3.xml><?xml version="1.0" encoding="utf-8"?>
 <ds:datastoreItem xmlns:ds="http://schemas.openxmlformats.org/officeDocument/2006/customXml" ds:itemID="{2DD286C1-41B6-4C50-99DF-C75E60EDB037}">
   <ds:schemaRefs>

</xml_diff>